<commit_message>
adding information to report
introduction, the project and githublink
</commit_message>
<xml_diff>
--- a/Documents/Smart Fridge.docx
+++ b/Documents/Smart Fridge.docx
@@ -312,10 +312,10 @@
               <wp:anchor distT="0" distB="0" distL="114300" distR="114300" simplePos="0" relativeHeight="251663360" behindDoc="1" locked="0" layoutInCell="1" allowOverlap="1" wp14:anchorId="47C9A650" wp14:editId="1DFE1F6F">
                 <wp:simplePos x="0" y="0"/>
                 <wp:positionH relativeFrom="margin">
-                  <wp:align>center</wp:align>
+                  <wp:posOffset>-635635</wp:posOffset>
                 </wp:positionH>
                 <wp:positionV relativeFrom="paragraph">
-                  <wp:posOffset>313429</wp:posOffset>
+                  <wp:posOffset>256853</wp:posOffset>
                 </wp:positionV>
                 <wp:extent cx="7031701" cy="4657725"/>
                 <wp:effectExtent l="0" t="0" r="0" b="0"/>
@@ -402,7 +402,10 @@
     <w:p/>
     <w:p/>
     <w:p/>
-    <w:p/>
+    <w:p>
+      <w:bookmarkStart w:id="0" w:name="_GoBack"/>
+      <w:bookmarkEnd w:id="0"/>
+    </w:p>
     <w:p/>
     <w:p/>
     <w:p/>
@@ -472,6 +475,7 @@
                 <w:dataBinding w:prefixMappings="xmlns:ns0='http://purl.org/dc/elements/1.1/' xmlns:ns1='http://schemas.openxmlformats.org/package/2006/metadata/core-properties' " w:xpath="/ns1:coreProperties[1]/ns0:title[1]" w:storeItemID="{6C3C8BC8-F283-45AE-878A-BAB7291924A1}"/>
                 <w:text/>
               </w:sdtPr>
+              <w:sdtEndPr/>
               <w:sdtContent>
                 <w:r>
                   <w:rPr>
@@ -488,7 +492,6 @@
                     <w:color w:val="FFFFFF" w:themeColor="background1"/>
                     <w:sz w:val="96"/>
                     <w:szCs w:val="96"/>
-                    <w:lang w:val="nl-BE"/>
                   </w:rPr>
                   <w:t>Smart Fridge</w:t>
                 </w:r>
@@ -529,17 +532,7 @@
                 <w:sz w:val="40"/>
                 <w:szCs w:val="96"/>
               </w:rPr>
-              <w:t xml:space="preserve">   </w:t>
-            </w:r>
-            <w:r>
-              <w:rPr>
-                <w:rFonts w:asciiTheme="majorHAnsi" w:hAnsiTheme="majorHAnsi"/>
-                <w:i/>
-                <w:color w:val="FFFFFF" w:themeColor="background1"/>
-                <w:sz w:val="40"/>
-                <w:szCs w:val="96"/>
-              </w:rPr>
-              <w:t>The first device of the smart kitchen</w:t>
+              <w:t xml:space="preserve">   The first device of the smart kitchen</w:t>
             </w:r>
           </w:p>
         </w:tc>
@@ -553,7 +546,13 @@
             <w:tcW w:w="370" w:type="pct"/>
             <w:shd w:val="clear" w:color="auto" w:fill="0070C0"/>
           </w:tcPr>
-          <w:p/>
+          <w:p>
+            <w:pPr>
+              <w:rPr>
+                <w:lang w:val="en-US"/>
+              </w:rPr>
+            </w:pPr>
+          </w:p>
         </w:tc>
         <w:tc>
           <w:tcPr>
@@ -570,7 +569,6 @@
                 <w:color w:val="FFFFFF" w:themeColor="background1"/>
                 <w:sz w:val="28"/>
                 <w:szCs w:val="28"/>
-                <w:lang w:val="nl-BE"/>
               </w:rPr>
             </w:pPr>
             <w:r>
@@ -578,18 +576,8 @@
                 <w:color w:val="FFFFFF" w:themeColor="background1"/>
                 <w:sz w:val="28"/>
                 <w:szCs w:val="28"/>
-                <w:lang w:val="nl-BE"/>
               </w:rPr>
-              <w:t>Tom Mampaey</w:t>
-            </w:r>
-            <w:r>
-              <w:rPr>
-                <w:color w:val="FFFFFF" w:themeColor="background1"/>
-                <w:sz w:val="28"/>
-                <w:szCs w:val="28"/>
-                <w:lang w:val="nl-BE"/>
-              </w:rPr>
-              <w:t xml:space="preserve"> &amp;</w:t>
+              <w:t>Tom Mampaey &amp;</w:t>
             </w:r>
           </w:p>
           <w:p>
@@ -601,7 +589,6 @@
                 <w:color w:val="FFFFFF" w:themeColor="background1"/>
                 <w:sz w:val="28"/>
                 <w:szCs w:val="28"/>
-                <w:lang w:val="nl-BE"/>
               </w:rPr>
             </w:pPr>
             <w:r>
@@ -609,7 +596,6 @@
                 <w:color w:val="FFFFFF" w:themeColor="background1"/>
                 <w:sz w:val="28"/>
                 <w:szCs w:val="28"/>
-                <w:lang w:val="nl-BE"/>
               </w:rPr>
               <w:t>Bernd Verhofstadt</w:t>
             </w:r>
@@ -623,7 +609,6 @@
                 <w:color w:val="FFFFFF" w:themeColor="background1"/>
                 <w:sz w:val="28"/>
                 <w:szCs w:val="28"/>
-                <w:lang w:val="nl-BE"/>
               </w:rPr>
             </w:pPr>
           </w:p>
@@ -726,16 +711,7 @@
                 <w:sz w:val="28"/>
                 <w:szCs w:val="28"/>
               </w:rPr>
-              <w:t xml:space="preserve">OAMK -  </w:t>
-            </w:r>
-            <w:bookmarkStart w:id="0" w:name="_GoBack"/>
-            <w:r>
-              <w:rPr>
-                <w:color w:val="FFFFFF" w:themeColor="background1"/>
-                <w:sz w:val="28"/>
-                <w:szCs w:val="28"/>
-              </w:rPr>
-              <w:t>University of Applied Sciences</w:t>
+              <w:t>OAMK -  University of Applied Sciences</w:t>
             </w:r>
             <w:r>
               <w:rPr>
@@ -745,7 +721,6 @@
               </w:rPr>
               <w:t xml:space="preserve">                                            </w:t>
             </w:r>
-            <w:bookmarkEnd w:id="0"/>
           </w:p>
           <w:p>
             <w:pPr>
@@ -792,6 +767,7 @@
                   <w:calendar w:val="gregorian"/>
                 </w:date>
               </w:sdtPr>
+              <w:sdtEndPr/>
               <w:sdtContent>
                 <w:r>
                   <w:rPr>
@@ -799,15 +775,7 @@
                     <w:sz w:val="28"/>
                     <w:szCs w:val="28"/>
                   </w:rPr>
-                  <w:t>Jan – May 2015</w:t>
-                </w:r>
-                <w:r>
-                  <w:rPr>
-                    <w:color w:val="FFFFFF" w:themeColor="background1"/>
-                    <w:sz w:val="28"/>
-                    <w:szCs w:val="28"/>
-                  </w:rPr>
-                  <w:t xml:space="preserve">   </w:t>
+                  <w:t>5/1/15</w:t>
                 </w:r>
               </w:sdtContent>
             </w:sdt>
@@ -831,20 +799,19 @@
     </w:p>
     <w:sdt>
       <w:sdtPr>
+        <w:rPr>
+          <w:rFonts w:asciiTheme="minorHAnsi" w:eastAsiaTheme="minorEastAsia" w:hAnsiTheme="minorHAnsi" w:cs="Times New Roman"/>
+          <w:color w:val="auto"/>
+          <w:sz w:val="22"/>
+          <w:szCs w:val="22"/>
+        </w:rPr>
         <w:id w:val="99071612"/>
         <w:docPartObj>
           <w:docPartGallery w:val="Table of Contents"/>
           <w:docPartUnique/>
         </w:docPartObj>
       </w:sdtPr>
-      <w:sdtEndPr>
-        <w:rPr>
-          <w:rFonts w:asciiTheme="minorHAnsi" w:eastAsiaTheme="minorEastAsia" w:hAnsiTheme="minorHAnsi" w:cs="Times New Roman"/>
-          <w:color w:val="auto"/>
-          <w:sz w:val="22"/>
-          <w:szCs w:val="22"/>
-        </w:rPr>
-      </w:sdtEndPr>
+      <w:sdtEndPr/>
       <w:sdtContent>
         <w:p>
           <w:pPr>
@@ -881,6 +848,7 @@
               <w:temporary/>
               <w:showingPlcHdr/>
             </w:sdtPr>
+            <w:sdtEndPr/>
             <w:sdtContent>
               <w:r>
                 <w:rPr>
@@ -926,6 +894,7 @@
               <w:temporary/>
               <w:showingPlcHdr/>
             </w:sdtPr>
+            <w:sdtEndPr/>
             <w:sdtContent>
               <w:r>
                 <w:rPr>
@@ -968,6 +937,7 @@
               <w:temporary/>
               <w:showingPlcHdr/>
             </w:sdtPr>
+            <w:sdtEndPr/>
             <w:sdtContent>
               <w:r>
                 <w:rPr>
@@ -1011,6 +981,7 @@
               <w:temporary/>
               <w:showingPlcHdr/>
             </w:sdtPr>
+            <w:sdtEndPr/>
             <w:sdtContent>
               <w:r>
                 <w:rPr>
@@ -1057,6 +1028,7 @@
               <w:temporary/>
               <w:showingPlcHdr/>
             </w:sdtPr>
+            <w:sdtEndPr/>
             <w:sdtContent>
               <w:r>
                 <w:rPr>
@@ -1096,6 +1068,7 @@
               <w:temporary/>
               <w:showingPlcHdr/>
             </w:sdtPr>
+            <w:sdtEndPr/>
             <w:sdtContent>
               <w:r>
                 <w:rPr>
@@ -1663,6 +1636,7 @@
         <w:docPartUnique/>
       </w:docPartObj>
     </w:sdtPr>
+    <w:sdtEndPr/>
     <w:sdtContent>
       <w:p>
         <w:pPr>
@@ -3242,8 +3216,10 @@
   </w:compat>
   <w:rsids>
     <w:rsidRoot w:val="004F6677"/>
+    <w:rsid w:val="0049326D"/>
     <w:rsid w:val="004F6677"/>
     <w:rsid w:val="009671D9"/>
+    <w:rsid w:val="00C05067"/>
   </w:rsids>
   <m:mathPr>
     <m:mathFont m:val="Cambria Math"/>
@@ -4006,7 +3982,7 @@
 </file>
 
 <file path=customXml/itemProps2.xml><?xml version="1.0" encoding="utf-8"?>
-<ds:datastoreItem xmlns:ds="http://schemas.openxmlformats.org/officeDocument/2006/customXml" ds:itemID="{3B8F2C25-8E8A-4532-96E0-81713C5D2024}">
+<ds:datastoreItem xmlns:ds="http://schemas.openxmlformats.org/officeDocument/2006/customXml" ds:itemID="{62419B1F-093C-45DD-8832-71836E265A55}">
   <ds:schemaRefs>
     <ds:schemaRef ds:uri="http://schemas.openxmlformats.org/officeDocument/2006/bibliography"/>
   </ds:schemaRefs>

</xml_diff>

<commit_message>
Added project description (outline)
</commit_message>
<xml_diff>
--- a/Documents/Smart Fridge.docx
+++ b/Documents/Smart Fridge.docx
@@ -402,10 +402,7 @@
     <w:p/>
     <w:p/>
     <w:p/>
-    <w:p>
-      <w:bookmarkStart w:id="0" w:name="_GoBack"/>
-      <w:bookmarkEnd w:id="0"/>
-    </w:p>
+    <w:p/>
     <w:p/>
     <w:p/>
     <w:p/>
@@ -475,7 +472,6 @@
                 <w:dataBinding w:prefixMappings="xmlns:ns0='http://purl.org/dc/elements/1.1/' xmlns:ns1='http://schemas.openxmlformats.org/package/2006/metadata/core-properties' " w:xpath="/ns1:coreProperties[1]/ns0:title[1]" w:storeItemID="{6C3C8BC8-F283-45AE-878A-BAB7291924A1}"/>
                 <w:text/>
               </w:sdtPr>
-              <w:sdtEndPr/>
               <w:sdtContent>
                 <w:r>
                   <w:rPr>
@@ -484,7 +480,7 @@
                     <w:sz w:val="96"/>
                     <w:szCs w:val="96"/>
                   </w:rPr>
-                  <w:t xml:space="preserve"> </w:t>
+                  <w:t xml:space="preserve"> Smart </w:t>
                 </w:r>
                 <w:r>
                   <w:rPr>
@@ -493,7 +489,25 @@
                     <w:sz w:val="96"/>
                     <w:szCs w:val="96"/>
                   </w:rPr>
-                  <w:t>Smart Fridge</w:t>
+                  <w:t>Ref</w:t>
+                </w:r>
+                <w:r>
+                  <w:rPr>
+                    <w:rFonts w:asciiTheme="majorHAnsi" w:hAnsiTheme="majorHAnsi"/>
+                    <w:color w:val="FFFFFF" w:themeColor="background1"/>
+                    <w:sz w:val="96"/>
+                    <w:szCs w:val="96"/>
+                  </w:rPr>
+                  <w:t>ri</w:t>
+                </w:r>
+                <w:r>
+                  <w:rPr>
+                    <w:rFonts w:asciiTheme="majorHAnsi" w:hAnsiTheme="majorHAnsi"/>
+                    <w:color w:val="FFFFFF" w:themeColor="background1"/>
+                    <w:sz w:val="96"/>
+                    <w:szCs w:val="96"/>
+                  </w:rPr>
+                  <w:t>gerator</w:t>
                 </w:r>
               </w:sdtContent>
             </w:sdt>
@@ -597,8 +611,18 @@
                 <w:sz w:val="28"/>
                 <w:szCs w:val="28"/>
               </w:rPr>
-              <w:t>Bernd Verhofstadt</w:t>
-            </w:r>
+              <w:t xml:space="preserve">Bernd </w:t>
+            </w:r>
+            <w:proofErr w:type="spellStart"/>
+            <w:r>
+              <w:rPr>
+                <w:color w:val="FFFFFF" w:themeColor="background1"/>
+                <w:sz w:val="28"/>
+                <w:szCs w:val="28"/>
+              </w:rPr>
+              <w:t>Verhofstadt</w:t>
+            </w:r>
+            <w:proofErr w:type="spellEnd"/>
           </w:p>
           <w:p>
             <w:pPr>
@@ -799,19 +823,24 @@
     </w:p>
     <w:sdt>
       <w:sdtPr>
-        <w:rPr>
-          <w:rFonts w:asciiTheme="minorHAnsi" w:eastAsiaTheme="minorEastAsia" w:hAnsiTheme="minorHAnsi" w:cs="Times New Roman"/>
-          <w:color w:val="auto"/>
-          <w:sz w:val="22"/>
-          <w:szCs w:val="22"/>
-        </w:rPr>
-        <w:id w:val="99071612"/>
+        <w:id w:val="468872577"/>
         <w:docPartObj>
           <w:docPartGallery w:val="Table of Contents"/>
           <w:docPartUnique/>
         </w:docPartObj>
       </w:sdtPr>
-      <w:sdtEndPr/>
+      <w:sdtEndPr>
+        <w:rPr>
+          <w:rFonts w:asciiTheme="minorHAnsi" w:eastAsiaTheme="minorHAnsi" w:hAnsiTheme="minorHAnsi" w:cstheme="minorBidi"/>
+          <w:b/>
+          <w:bCs/>
+          <w:noProof/>
+          <w:color w:val="auto"/>
+          <w:sz w:val="22"/>
+          <w:szCs w:val="22"/>
+          <w:lang w:val="nl-BE"/>
+        </w:rPr>
+      </w:sdtEndPr>
       <w:sdtContent>
         <w:p>
           <w:pPr>
@@ -824,271 +853,473 @@
             <w:rPr>
               <w:sz w:val="36"/>
             </w:rPr>
-            <w:t>Table of Contents</w:t>
+            <w:t>Table of contents:</w:t>
+          </w:r>
+          <w:r>
+            <w:rPr>
+              <w:sz w:val="36"/>
+            </w:rPr>
+            <w:br/>
           </w:r>
         </w:p>
         <w:p>
           <w:pPr>
             <w:pStyle w:val="TOC1"/>
+            <w:tabs>
+              <w:tab w:val="left" w:pos="440"/>
+              <w:tab w:val="right" w:leader="dot" w:pos="9062"/>
+            </w:tabs>
             <w:rPr>
+              <w:rFonts w:cstheme="minorBidi"/>
+              <w:noProof/>
               <w:sz w:val="24"/>
+              <w:lang w:val="nl-BE" w:eastAsia="nl-BE"/>
             </w:rPr>
           </w:pPr>
-          <w:sdt>
-            <w:sdtPr>
-              <w:rPr>
-                <w:b/>
-                <w:bCs/>
-                <w:sz w:val="24"/>
-              </w:rPr>
-              <w:id w:val="183865962"/>
-              <w:placeholder>
-                <w:docPart w:val="42B02D48E71145B089EF3A806C5A4CB3"/>
-              </w:placeholder>
-              <w:temporary/>
-              <w:showingPlcHdr/>
-            </w:sdtPr>
-            <w:sdtEndPr/>
-            <w:sdtContent>
-              <w:r>
-                <w:rPr>
-                  <w:b/>
-                  <w:bCs/>
-                </w:rPr>
-                <w:t>Type chapter title (level 1)</w:t>
-              </w:r>
-            </w:sdtContent>
-          </w:sdt>
           <w:r>
             <w:rPr>
               <w:sz w:val="24"/>
             </w:rPr>
-            <w:ptab w:relativeTo="margin" w:alignment="right" w:leader="dot"/>
-          </w:r>
-          <w:r>
-            <w:rPr>
-              <w:b/>
-              <w:bCs/>
-              <w:sz w:val="24"/>
-            </w:rPr>
-            <w:t>1</w:t>
-          </w:r>
-        </w:p>
-        <w:p>
-          <w:pPr>
-            <w:pStyle w:val="TOC2"/>
-            <w:ind w:left="216"/>
-            <w:rPr>
-              <w:sz w:val="24"/>
-            </w:rPr>
-          </w:pPr>
-          <w:sdt>
-            <w:sdtPr>
-              <w:rPr>
-                <w:sz w:val="24"/>
-              </w:rPr>
-              <w:id w:val="1667506712"/>
-              <w:placeholder>
-                <w:docPart w:val="D0E4C462AB2F4EA2B3105FA0AF02FA94"/>
-              </w:placeholder>
-              <w:temporary/>
-              <w:showingPlcHdr/>
-            </w:sdtPr>
-            <w:sdtEndPr/>
-            <w:sdtContent>
-              <w:r>
-                <w:rPr>
-                  <w:sz w:val="24"/>
-                </w:rPr>
-                <w:t>Type chapter title (level 2)</w:t>
-              </w:r>
-            </w:sdtContent>
-          </w:sdt>
-          <w:r>
-            <w:rPr>
-              <w:sz w:val="24"/>
-            </w:rPr>
-            <w:ptab w:relativeTo="margin" w:alignment="right" w:leader="dot"/>
+            <w:fldChar w:fldCharType="begin"/>
           </w:r>
           <w:r>
             <w:rPr>
               <w:sz w:val="24"/>
             </w:rPr>
-            <w:t>2</w:t>
-          </w:r>
-        </w:p>
-        <w:p>
-          <w:pPr>
-            <w:pStyle w:val="TOC3"/>
-            <w:ind w:left="446"/>
-            <w:rPr>
-              <w:sz w:val="24"/>
-            </w:rPr>
-          </w:pPr>
-          <w:sdt>
-            <w:sdtPr>
-              <w:rPr>
-                <w:sz w:val="24"/>
-              </w:rPr>
-              <w:id w:val="93059032"/>
-              <w:placeholder>
-                <w:docPart w:val="C96B983D2F26485AB1D357ACFB335446"/>
-              </w:placeholder>
-              <w:temporary/>
-              <w:showingPlcHdr/>
-            </w:sdtPr>
-            <w:sdtEndPr/>
-            <w:sdtContent>
-              <w:r>
-                <w:rPr>
-                  <w:sz w:val="24"/>
-                </w:rPr>
-                <w:t>Type chapter title (level 3)</w:t>
-              </w:r>
-            </w:sdtContent>
-          </w:sdt>
-          <w:r>
-            <w:rPr>
-              <w:sz w:val="24"/>
-            </w:rPr>
-            <w:ptab w:relativeTo="margin" w:alignment="right" w:leader="dot"/>
+            <w:instrText xml:space="preserve"> TOC \o "1-3" \h \z \u </w:instrText>
           </w:r>
           <w:r>
             <w:rPr>
               <w:sz w:val="24"/>
             </w:rPr>
-            <w:t>3</w:t>
+            <w:fldChar w:fldCharType="separate"/>
           </w:r>
+          <w:hyperlink w:anchor="_Toc409090189" w:history="1">
+            <w:r>
+              <w:rPr>
+                <w:rStyle w:val="Hyperlink"/>
+                <w:noProof/>
+                <w:sz w:val="24"/>
+              </w:rPr>
+              <w:t>1.</w:t>
+            </w:r>
+            <w:r>
+              <w:rPr>
+                <w:rFonts w:cstheme="minorBidi"/>
+                <w:noProof/>
+                <w:sz w:val="24"/>
+                <w:lang w:val="nl-BE" w:eastAsia="nl-BE"/>
+              </w:rPr>
+              <w:tab/>
+            </w:r>
+            <w:r>
+              <w:rPr>
+                <w:rStyle w:val="Hyperlink"/>
+                <w:noProof/>
+                <w:sz w:val="24"/>
+              </w:rPr>
+              <w:t>Introduction:</w:t>
+            </w:r>
+            <w:r>
+              <w:rPr>
+                <w:noProof/>
+                <w:webHidden/>
+                <w:sz w:val="24"/>
+              </w:rPr>
+              <w:tab/>
+            </w:r>
+            <w:r>
+              <w:rPr>
+                <w:noProof/>
+                <w:webHidden/>
+                <w:sz w:val="24"/>
+              </w:rPr>
+              <w:fldChar w:fldCharType="begin"/>
+            </w:r>
+            <w:r>
+              <w:rPr>
+                <w:noProof/>
+                <w:webHidden/>
+                <w:sz w:val="24"/>
+              </w:rPr>
+              <w:instrText xml:space="preserve"> PAGEREF _Toc409090189 \h </w:instrText>
+            </w:r>
+            <w:r>
+              <w:rPr>
+                <w:noProof/>
+                <w:webHidden/>
+                <w:sz w:val="24"/>
+              </w:rPr>
+            </w:r>
+            <w:r>
+              <w:rPr>
+                <w:noProof/>
+                <w:webHidden/>
+                <w:sz w:val="24"/>
+              </w:rPr>
+              <w:fldChar w:fldCharType="separate"/>
+            </w:r>
+            <w:r>
+              <w:rPr>
+                <w:noProof/>
+                <w:webHidden/>
+                <w:sz w:val="24"/>
+              </w:rPr>
+              <w:t>2</w:t>
+            </w:r>
+            <w:r>
+              <w:rPr>
+                <w:noProof/>
+                <w:webHidden/>
+                <w:sz w:val="24"/>
+              </w:rPr>
+              <w:fldChar w:fldCharType="end"/>
+            </w:r>
+          </w:hyperlink>
         </w:p>
         <w:p>
           <w:pPr>
             <w:pStyle w:val="TOC1"/>
+            <w:tabs>
+              <w:tab w:val="left" w:pos="440"/>
+              <w:tab w:val="right" w:leader="dot" w:pos="9062"/>
+            </w:tabs>
             <w:rPr>
+              <w:rFonts w:cstheme="minorBidi"/>
+              <w:noProof/>
               <w:sz w:val="24"/>
+              <w:lang w:val="nl-BE" w:eastAsia="nl-BE"/>
             </w:rPr>
           </w:pPr>
-          <w:sdt>
-            <w:sdtPr>
-              <w:rPr>
-                <w:b/>
-                <w:bCs/>
+          <w:hyperlink w:anchor="_Toc409090190" w:history="1">
+            <w:r>
+              <w:rPr>
+                <w:rStyle w:val="Hyperlink"/>
+                <w:noProof/>
                 <w:sz w:val="24"/>
               </w:rPr>
-              <w:id w:val="183865966"/>
-              <w:placeholder>
-                <w:docPart w:val="42B02D48E71145B089EF3A806C5A4CB3"/>
-              </w:placeholder>
-              <w:temporary/>
-              <w:showingPlcHdr/>
-            </w:sdtPr>
-            <w:sdtEndPr/>
-            <w:sdtContent>
-              <w:r>
-                <w:rPr>
-                  <w:b/>
-                  <w:bCs/>
-                  <w:sz w:val="24"/>
-                </w:rPr>
-                <w:t>Type chapter title (level 1)</w:t>
-              </w:r>
-            </w:sdtContent>
-          </w:sdt>
-          <w:r>
+              <w:t>2.</w:t>
+            </w:r>
+            <w:r>
+              <w:rPr>
+                <w:rFonts w:cstheme="minorBidi"/>
+                <w:noProof/>
+                <w:sz w:val="24"/>
+                <w:lang w:val="nl-BE" w:eastAsia="nl-BE"/>
+              </w:rPr>
+              <w:tab/>
+            </w:r>
+            <w:r>
+              <w:rPr>
+                <w:rStyle w:val="Hyperlink"/>
+                <w:noProof/>
+                <w:sz w:val="24"/>
+              </w:rPr>
+              <w:t>The project:</w:t>
+            </w:r>
+            <w:r>
+              <w:rPr>
+                <w:noProof/>
+                <w:webHidden/>
+                <w:sz w:val="24"/>
+              </w:rPr>
+              <w:tab/>
+            </w:r>
+            <w:r>
+              <w:rPr>
+                <w:noProof/>
+                <w:webHidden/>
+                <w:sz w:val="24"/>
+              </w:rPr>
+              <w:fldChar w:fldCharType="begin"/>
+            </w:r>
+            <w:r>
+              <w:rPr>
+                <w:noProof/>
+                <w:webHidden/>
+                <w:sz w:val="24"/>
+              </w:rPr>
+              <w:instrText xml:space="preserve"> PAGEREF _Toc409090190 \h </w:instrText>
+            </w:r>
+            <w:r>
+              <w:rPr>
+                <w:noProof/>
+                <w:webHidden/>
+                <w:sz w:val="24"/>
+              </w:rPr>
+            </w:r>
+            <w:r>
+              <w:rPr>
+                <w:noProof/>
+                <w:webHidden/>
+                <w:sz w:val="24"/>
+              </w:rPr>
+              <w:fldChar w:fldCharType="separate"/>
+            </w:r>
+            <w:r>
+              <w:rPr>
+                <w:noProof/>
+                <w:webHidden/>
+                <w:sz w:val="24"/>
+              </w:rPr>
+              <w:t>2</w:t>
+            </w:r>
+            <w:r>
+              <w:rPr>
+                <w:noProof/>
+                <w:webHidden/>
+                <w:sz w:val="24"/>
+              </w:rPr>
+              <w:fldChar w:fldCharType="end"/>
+            </w:r>
+          </w:hyperlink>
+        </w:p>
+        <w:p>
+          <w:pPr>
+            <w:pStyle w:val="TOC1"/>
+            <w:tabs>
+              <w:tab w:val="right" w:leader="dot" w:pos="9062"/>
+            </w:tabs>
             <w:rPr>
+              <w:rFonts w:cstheme="minorBidi"/>
+              <w:noProof/>
               <w:sz w:val="24"/>
+              <w:lang w:val="nl-BE" w:eastAsia="nl-BE"/>
             </w:rPr>
-            <w:ptab w:relativeTo="margin" w:alignment="right" w:leader="dot"/>
-          </w:r>
+          </w:pPr>
+          <w:hyperlink w:anchor="_Toc409090191" w:history="1">
+            <w:r>
+              <w:rPr>
+                <w:rStyle w:val="Hyperlink"/>
+                <w:noProof/>
+                <w:sz w:val="24"/>
+              </w:rPr>
+              <w:t>The Annex:</w:t>
+            </w:r>
+            <w:r>
+              <w:rPr>
+                <w:noProof/>
+                <w:webHidden/>
+                <w:sz w:val="24"/>
+              </w:rPr>
+              <w:tab/>
+            </w:r>
+            <w:r>
+              <w:rPr>
+                <w:noProof/>
+                <w:webHidden/>
+                <w:sz w:val="24"/>
+              </w:rPr>
+              <w:fldChar w:fldCharType="begin"/>
+            </w:r>
+            <w:r>
+              <w:rPr>
+                <w:noProof/>
+                <w:webHidden/>
+                <w:sz w:val="24"/>
+              </w:rPr>
+              <w:instrText xml:space="preserve"> PAGEREF _Toc409090191 \h </w:instrText>
+            </w:r>
+            <w:r>
+              <w:rPr>
+                <w:noProof/>
+                <w:webHidden/>
+                <w:sz w:val="24"/>
+              </w:rPr>
+            </w:r>
+            <w:r>
+              <w:rPr>
+                <w:noProof/>
+                <w:webHidden/>
+                <w:sz w:val="24"/>
+              </w:rPr>
+              <w:fldChar w:fldCharType="separate"/>
+            </w:r>
+            <w:r>
+              <w:rPr>
+                <w:noProof/>
+                <w:webHidden/>
+                <w:sz w:val="24"/>
+              </w:rPr>
+              <w:t>3</w:t>
+            </w:r>
+            <w:r>
+              <w:rPr>
+                <w:noProof/>
+                <w:webHidden/>
+                <w:sz w:val="24"/>
+              </w:rPr>
+              <w:fldChar w:fldCharType="end"/>
+            </w:r>
+          </w:hyperlink>
+        </w:p>
+        <w:p>
+          <w:pPr>
+            <w:pStyle w:val="TOC2"/>
+            <w:tabs>
+              <w:tab w:val="right" w:leader="dot" w:pos="9062"/>
+            </w:tabs>
+            <w:rPr>
+              <w:rFonts w:cstheme="minorBidi"/>
+              <w:noProof/>
+              <w:sz w:val="24"/>
+              <w:lang w:val="nl-BE" w:eastAsia="nl-BE"/>
+            </w:rPr>
+          </w:pPr>
+          <w:hyperlink w:anchor="_Toc409090192" w:history="1">
+            <w:r>
+              <w:rPr>
+                <w:rStyle w:val="Hyperlink"/>
+                <w:noProof/>
+                <w:sz w:val="24"/>
+              </w:rPr>
+              <w:t>Content:</w:t>
+            </w:r>
+            <w:r>
+              <w:rPr>
+                <w:noProof/>
+                <w:webHidden/>
+                <w:sz w:val="24"/>
+              </w:rPr>
+              <w:tab/>
+            </w:r>
+            <w:r>
+              <w:rPr>
+                <w:noProof/>
+                <w:webHidden/>
+                <w:sz w:val="24"/>
+              </w:rPr>
+              <w:fldChar w:fldCharType="begin"/>
+            </w:r>
+            <w:r>
+              <w:rPr>
+                <w:noProof/>
+                <w:webHidden/>
+                <w:sz w:val="24"/>
+              </w:rPr>
+              <w:instrText xml:space="preserve"> PAGEREF _Toc409090192 \h </w:instrText>
+            </w:r>
+            <w:r>
+              <w:rPr>
+                <w:noProof/>
+                <w:webHidden/>
+                <w:sz w:val="24"/>
+              </w:rPr>
+            </w:r>
+            <w:r>
+              <w:rPr>
+                <w:noProof/>
+                <w:webHidden/>
+                <w:sz w:val="24"/>
+              </w:rPr>
+              <w:fldChar w:fldCharType="separate"/>
+            </w:r>
+            <w:r>
+              <w:rPr>
+                <w:noProof/>
+                <w:webHidden/>
+                <w:sz w:val="24"/>
+              </w:rPr>
+              <w:t>3</w:t>
+            </w:r>
+            <w:r>
+              <w:rPr>
+                <w:noProof/>
+                <w:webHidden/>
+                <w:sz w:val="24"/>
+              </w:rPr>
+              <w:fldChar w:fldCharType="end"/>
+            </w:r>
+          </w:hyperlink>
+        </w:p>
+        <w:p>
+          <w:pPr>
+            <w:pStyle w:val="TOC2"/>
+            <w:tabs>
+              <w:tab w:val="right" w:leader="dot" w:pos="9062"/>
+            </w:tabs>
+            <w:rPr>
+              <w:rFonts w:cstheme="minorBidi"/>
+              <w:noProof/>
+              <w:sz w:val="24"/>
+              <w:lang w:val="nl-BE" w:eastAsia="nl-BE"/>
+            </w:rPr>
+          </w:pPr>
+          <w:hyperlink w:anchor="_Toc409090193" w:history="1">
+            <w:r>
+              <w:rPr>
+                <w:rStyle w:val="Hyperlink"/>
+                <w:noProof/>
+                <w:sz w:val="24"/>
+              </w:rPr>
+              <w:t>Images:</w:t>
+            </w:r>
+            <w:r>
+              <w:rPr>
+                <w:noProof/>
+                <w:webHidden/>
+                <w:sz w:val="24"/>
+              </w:rPr>
+              <w:tab/>
+            </w:r>
+            <w:r>
+              <w:rPr>
+                <w:noProof/>
+                <w:webHidden/>
+                <w:sz w:val="24"/>
+              </w:rPr>
+              <w:fldChar w:fldCharType="begin"/>
+            </w:r>
+            <w:r>
+              <w:rPr>
+                <w:noProof/>
+                <w:webHidden/>
+                <w:sz w:val="24"/>
+              </w:rPr>
+              <w:instrText xml:space="preserve"> PAGEREF _Toc409090193 \h </w:instrText>
+            </w:r>
+            <w:r>
+              <w:rPr>
+                <w:noProof/>
+                <w:webHidden/>
+                <w:sz w:val="24"/>
+              </w:rPr>
+            </w:r>
+            <w:r>
+              <w:rPr>
+                <w:noProof/>
+                <w:webHidden/>
+                <w:sz w:val="24"/>
+              </w:rPr>
+              <w:fldChar w:fldCharType="separate"/>
+            </w:r>
+            <w:r>
+              <w:rPr>
+                <w:noProof/>
+                <w:webHidden/>
+                <w:sz w:val="24"/>
+              </w:rPr>
+              <w:t>3</w:t>
+            </w:r>
+            <w:r>
+              <w:rPr>
+                <w:noProof/>
+                <w:webHidden/>
+                <w:sz w:val="24"/>
+              </w:rPr>
+              <w:fldChar w:fldCharType="end"/>
+            </w:r>
+          </w:hyperlink>
+        </w:p>
+        <w:p>
           <w:r>
             <w:rPr>
               <w:b/>
               <w:bCs/>
+              <w:noProof/>
               <w:sz w:val="24"/>
             </w:rPr>
-            <w:t>4</w:t>
-          </w:r>
-        </w:p>
-        <w:p>
-          <w:pPr>
-            <w:pStyle w:val="TOC2"/>
-            <w:ind w:left="216"/>
-            <w:rPr>
-              <w:sz w:val="24"/>
-            </w:rPr>
-          </w:pPr>
-          <w:sdt>
-            <w:sdtPr>
-              <w:rPr>
-                <w:sz w:val="24"/>
-              </w:rPr>
-              <w:id w:val="93059040"/>
-              <w:placeholder>
-                <w:docPart w:val="D0E4C462AB2F4EA2B3105FA0AF02FA94"/>
-              </w:placeholder>
-              <w:temporary/>
-              <w:showingPlcHdr/>
-            </w:sdtPr>
-            <w:sdtEndPr/>
-            <w:sdtContent>
-              <w:r>
-                <w:rPr>
-                  <w:sz w:val="24"/>
-                </w:rPr>
-                <w:t>Type chapter title (level 2)</w:t>
-              </w:r>
-            </w:sdtContent>
-          </w:sdt>
-          <w:r>
-            <w:rPr>
-              <w:sz w:val="24"/>
-            </w:rPr>
-            <w:ptab w:relativeTo="margin" w:alignment="right" w:leader="dot"/>
-          </w:r>
-          <w:r>
-            <w:rPr>
-              <w:sz w:val="24"/>
-            </w:rPr>
-            <w:t>5</w:t>
-          </w:r>
-        </w:p>
-        <w:p>
-          <w:pPr>
-            <w:pStyle w:val="TOC3"/>
-            <w:ind w:left="446"/>
-          </w:pPr>
-          <w:sdt>
-            <w:sdtPr>
-              <w:rPr>
-                <w:sz w:val="24"/>
-              </w:rPr>
-              <w:id w:val="93059044"/>
-              <w:placeholder>
-                <w:docPart w:val="C96B983D2F26485AB1D357ACFB335446"/>
-              </w:placeholder>
-              <w:temporary/>
-              <w:showingPlcHdr/>
-            </w:sdtPr>
-            <w:sdtEndPr/>
-            <w:sdtContent>
-              <w:r>
-                <w:rPr>
-                  <w:sz w:val="24"/>
-                </w:rPr>
-                <w:t>Type chapter title (level 3)</w:t>
-              </w:r>
-            </w:sdtContent>
-          </w:sdt>
-          <w:r>
-            <w:rPr>
-              <w:sz w:val="24"/>
-            </w:rPr>
-            <w:ptab w:relativeTo="margin" w:alignment="right" w:leader="dot"/>
-          </w:r>
-          <w:r>
-            <w:rPr>
-              <w:sz w:val="24"/>
-            </w:rPr>
-            <w:t>6</w:t>
+            <w:fldChar w:fldCharType="end"/>
           </w:r>
         </w:p>
       </w:sdtContent>
@@ -1263,22 +1494,16 @@
     </w:p>
     <w:p>
       <w:pPr>
-        <w:rPr>
-          <w:lang w:val="en-US"/>
-        </w:rPr>
-      </w:pPr>
-    </w:p>
-    <w:p>
-      <w:pPr>
         <w:pStyle w:val="Heading1"/>
         <w:numPr>
           <w:ilvl w:val="0"/>
-          <w:numId w:val="5"/>
+          <w:numId w:val="6"/>
         </w:numPr>
         <w:rPr>
           <w:lang w:val="en-US"/>
         </w:rPr>
       </w:pPr>
+      <w:bookmarkStart w:id="0" w:name="_Toc409090189"/>
       <w:r>
         <w:rPr>
           <w:lang w:val="en-US"/>
@@ -1286,17 +1511,88 @@
         <w:lastRenderedPageBreak/>
         <w:t>Introduction:</w:t>
       </w:r>
-    </w:p>
-    <w:p>
-      <w:pPr>
-        <w:rPr>
-          <w:lang w:val="en-US"/>
-        </w:rPr>
-      </w:pPr>
-    </w:p>
-    <w:p>
-      <w:pPr>
-        <w:rPr>
+      <w:bookmarkEnd w:id="0"/>
+    </w:p>
+    <w:p>
+      <w:pPr>
+        <w:rPr>
+          <w:sz w:val="24"/>
+          <w:lang w:val="en-US"/>
+        </w:rPr>
+      </w:pPr>
+      <w:r>
+        <w:rPr>
+          <w:sz w:val="24"/>
+          <w:lang w:val="en-US"/>
+        </w:rPr>
+        <w:t xml:space="preserve">We are both </w:t>
+      </w:r>
+      <w:r>
+        <w:rPr>
+          <w:sz w:val="24"/>
+          <w:lang w:val="en-US"/>
+        </w:rPr>
+        <w:t xml:space="preserve">third-year </w:t>
+      </w:r>
+      <w:r>
+        <w:rPr>
+          <w:sz w:val="24"/>
+          <w:lang w:val="en-US"/>
+        </w:rPr>
+        <w:t>students from ‘</w:t>
+      </w:r>
+      <w:proofErr w:type="spellStart"/>
+      <w:r>
+        <w:rPr>
+          <w:sz w:val="24"/>
+          <w:lang w:val="en-US"/>
+        </w:rPr>
+        <w:t>Artesis</w:t>
+      </w:r>
+      <w:proofErr w:type="spellEnd"/>
+      <w:r>
+        <w:rPr>
+          <w:sz w:val="24"/>
+          <w:lang w:val="en-US"/>
+        </w:rPr>
+        <w:t xml:space="preserve"> </w:t>
+      </w:r>
+      <w:proofErr w:type="spellStart"/>
+      <w:r>
+        <w:rPr>
+          <w:sz w:val="24"/>
+          <w:lang w:val="en-US"/>
+        </w:rPr>
+        <w:t>Plantijn</w:t>
+      </w:r>
+      <w:proofErr w:type="spellEnd"/>
+      <w:r>
+        <w:rPr>
+          <w:sz w:val="24"/>
+          <w:lang w:val="en-US"/>
+        </w:rPr>
+        <w:t xml:space="preserve"> Antwerp’ in Belgium. When we saw the opportunity to </w:t>
+      </w:r>
+      <w:r>
+        <w:rPr>
+          <w:sz w:val="24"/>
+          <w:lang w:val="en-US"/>
+        </w:rPr>
+        <w:t xml:space="preserve">go on Erasmus to Oulu in Finland and do our Bachelor-project there we did everything to make it possible. </w:t>
+      </w:r>
+      <w:r>
+        <w:rPr>
+          <w:sz w:val="24"/>
+          <w:lang w:val="en-US"/>
+        </w:rPr>
+        <w:br/>
+        <w:t>Here we are, and we are very thrilled about the project we got!</w:t>
+      </w:r>
+    </w:p>
+    <w:p>
+      <w:pPr>
+        <w:rPr>
+          <w:sz w:val="24"/>
           <w:lang w:val="en-US"/>
         </w:rPr>
       </w:pPr>
@@ -1306,61 +1602,259 @@
         <w:pStyle w:val="Heading1"/>
         <w:numPr>
           <w:ilvl w:val="0"/>
-          <w:numId w:val="5"/>
+          <w:numId w:val="6"/>
         </w:numPr>
         <w:rPr>
           <w:lang w:val="en-US"/>
         </w:rPr>
       </w:pPr>
+      <w:bookmarkStart w:id="1" w:name="_Toc409090190"/>
       <w:r>
         <w:rPr>
           <w:lang w:val="en-US"/>
         </w:rPr>
         <w:t>The project:</w:t>
       </w:r>
-    </w:p>
-    <w:p>
-      <w:pPr>
-        <w:rPr>
-          <w:lang w:val="en-US"/>
-        </w:rPr>
-      </w:pPr>
-    </w:p>
-    <w:p>
-      <w:pPr>
-        <w:pStyle w:val="ListParagraph"/>
-        <w:rPr>
-          <w:lang w:val="en-US"/>
-        </w:rPr>
-      </w:pPr>
-    </w:p>
-    <w:p>
-      <w:pPr>
-        <w:rPr>
-          <w:lang w:val="en-US"/>
-        </w:rPr>
-      </w:pPr>
-    </w:p>
-    <w:p>
-      <w:pPr>
-        <w:rPr>
-          <w:lang w:val="en-US"/>
-        </w:rPr>
-      </w:pPr>
-    </w:p>
-    <w:p>
-      <w:pPr>
-        <w:rPr>
-          <w:lang w:val="en-US"/>
-        </w:rPr>
-      </w:pPr>
-    </w:p>
-    <w:p>
-      <w:pPr>
-        <w:rPr>
-          <w:lang w:val="en-US"/>
-        </w:rPr>
-      </w:pPr>
+      <w:bookmarkEnd w:id="1"/>
+    </w:p>
+    <w:p>
+      <w:pPr>
+        <w:rPr>
+          <w:sz w:val="24"/>
+          <w:lang w:val="en-US"/>
+        </w:rPr>
+      </w:pPr>
+      <w:r>
+        <w:rPr>
+          <w:sz w:val="24"/>
+          <w:lang w:val="en-US"/>
+        </w:rPr>
+        <w:t xml:space="preserve">The project we are doing is a </w:t>
+      </w:r>
+      <w:r>
+        <w:rPr>
+          <w:sz w:val="24"/>
+          <w:lang w:val="en-US"/>
+        </w:rPr>
+        <w:t xml:space="preserve">daughter-project of a bigger project of two years to put some intelligence into the ordinary kitchen. We have the privilege to be the first two students to contribute to this project. </w:t>
+      </w:r>
+    </w:p>
+    <w:p>
+      <w:pPr>
+        <w:rPr>
+          <w:sz w:val="24"/>
+          <w:lang w:val="en-US"/>
+        </w:rPr>
+      </w:pPr>
+      <w:r>
+        <w:rPr>
+          <w:sz w:val="24"/>
+          <w:lang w:val="en-US"/>
+        </w:rPr>
+        <w:t>A</w:t>
+      </w:r>
+      <w:r>
+        <w:rPr>
+          <w:sz w:val="24"/>
+          <w:lang w:val="en-US"/>
+        </w:rPr>
+        <w:t>s stated in the title</w:t>
+      </w:r>
+      <w:r>
+        <w:rPr>
+          <w:sz w:val="24"/>
+          <w:lang w:val="en-US"/>
+        </w:rPr>
+        <w:t>,</w:t>
+      </w:r>
+      <w:r>
+        <w:rPr>
+          <w:sz w:val="24"/>
+          <w:lang w:val="en-US"/>
+        </w:rPr>
+        <w:t xml:space="preserve"> we will </w:t>
+      </w:r>
+      <w:r>
+        <w:rPr>
+          <w:sz w:val="24"/>
+          <w:lang w:val="en-US"/>
+        </w:rPr>
+        <w:t>delve</w:t>
+      </w:r>
+      <w:r>
+        <w:rPr>
+          <w:sz w:val="24"/>
+          <w:lang w:val="en-US"/>
+        </w:rPr>
+        <w:t xml:space="preserve"> us</w:t>
+      </w:r>
+      <w:r>
+        <w:rPr>
+          <w:sz w:val="24"/>
+          <w:lang w:val="en-US"/>
+        </w:rPr>
+        <w:t xml:space="preserve"> into</w:t>
+      </w:r>
+      <w:r>
+        <w:rPr>
+          <w:sz w:val="24"/>
+          <w:lang w:val="en-US"/>
+        </w:rPr>
+        <w:t xml:space="preserve"> the smart refrigerator!</w:t>
+      </w:r>
+      <w:r>
+        <w:rPr>
+          <w:sz w:val="24"/>
+          <w:lang w:val="en-US"/>
+        </w:rPr>
+        <w:br/>
+        <w:t xml:space="preserve">The main idea is to make a refrigerator that will know who’s using it, what he may and what he may not eat and what’s in the refrigerator. </w:t>
+      </w:r>
+    </w:p>
+    <w:p>
+      <w:pPr>
+        <w:rPr>
+          <w:sz w:val="24"/>
+          <w:lang w:val="en-US"/>
+        </w:rPr>
+      </w:pPr>
+    </w:p>
+    <w:p>
+      <w:pPr>
+        <w:pStyle w:val="Heading1"/>
+        <w:numPr>
+          <w:ilvl w:val="0"/>
+          <w:numId w:val="6"/>
+        </w:numPr>
+        <w:rPr>
+          <w:lang w:val="en-US"/>
+        </w:rPr>
+      </w:pPr>
+      <w:proofErr w:type="spellStart"/>
+      <w:r>
+        <w:rPr>
+          <w:lang w:val="en-US"/>
+        </w:rPr>
+        <w:t>Github</w:t>
+      </w:r>
+      <w:proofErr w:type="spellEnd"/>
+      <w:r>
+        <w:rPr>
+          <w:lang w:val="en-US"/>
+        </w:rPr>
+        <w:t>:</w:t>
+      </w:r>
+    </w:p>
+    <w:p>
+      <w:pPr>
+        <w:rPr>
+          <w:sz w:val="24"/>
+          <w:lang w:val="en-US"/>
+        </w:rPr>
+      </w:pPr>
+      <w:r>
+        <w:rPr>
+          <w:sz w:val="24"/>
+          <w:lang w:val="en-US"/>
+        </w:rPr>
+        <w:t xml:space="preserve">To maintain the structure, workflow and to easily monitor the project we have made a repository on </w:t>
+      </w:r>
+      <w:proofErr w:type="spellStart"/>
+      <w:r>
+        <w:rPr>
+          <w:sz w:val="24"/>
+          <w:lang w:val="en-US"/>
+        </w:rPr>
+        <w:t>Github</w:t>
+      </w:r>
+      <w:proofErr w:type="spellEnd"/>
+      <w:r>
+        <w:rPr>
+          <w:sz w:val="24"/>
+          <w:lang w:val="en-US"/>
+        </w:rPr>
+        <w:t xml:space="preserve"> for this project. Our request to make it p</w:t>
+      </w:r>
+      <w:r>
+        <w:rPr>
+          <w:sz w:val="24"/>
+          <w:lang w:val="en-US"/>
+        </w:rPr>
+        <w:t xml:space="preserve">rivate should be accepted soon. </w:t>
+      </w:r>
+      <w:r>
+        <w:rPr>
+          <w:sz w:val="24"/>
+          <w:lang w:val="en-US"/>
+        </w:rPr>
+        <w:t xml:space="preserve">You can find the repository on: </w:t>
+      </w:r>
+      <w:r>
+        <w:rPr>
+          <w:sz w:val="24"/>
+          <w:lang w:val="en-US"/>
+        </w:rPr>
+        <w:br/>
+      </w:r>
+      <w:hyperlink r:id="rId12" w:history="1">
+        <w:r>
+          <w:rPr>
+            <w:rStyle w:val="Hyperlink"/>
+            <w:sz w:val="24"/>
+            <w:lang w:val="en-US"/>
+          </w:rPr>
+          <w:t>https://github.com/TomMampaey/Smart-Fridge.git</w:t>
+        </w:r>
+      </w:hyperlink>
+      <w:r>
+        <w:rPr>
+          <w:sz w:val="24"/>
+          <w:lang w:val="en-US"/>
+        </w:rPr>
+        <w:t xml:space="preserve"> </w:t>
+      </w:r>
+    </w:p>
+    <w:p>
+      <w:pPr>
+        <w:rPr>
+          <w:i/>
+          <w:sz w:val="24"/>
+          <w:lang w:val="en-US"/>
+        </w:rPr>
+      </w:pPr>
+      <w:r>
+        <w:rPr>
+          <w:sz w:val="24"/>
+          <w:lang w:val="en-US"/>
+        </w:rPr>
+        <w:br/>
+      </w:r>
+      <w:r>
+        <w:rPr>
+          <w:i/>
+          <w:sz w:val="24"/>
+          <w:lang w:val="en-US"/>
+        </w:rPr>
+        <w:t xml:space="preserve">Note: If you have a </w:t>
+      </w:r>
+      <w:proofErr w:type="spellStart"/>
+      <w:r>
+        <w:rPr>
+          <w:i/>
+          <w:sz w:val="24"/>
+          <w:lang w:val="en-US"/>
+        </w:rPr>
+        <w:t>git</w:t>
+      </w:r>
+      <w:proofErr w:type="spellEnd"/>
+      <w:r>
+        <w:rPr>
+          <w:i/>
+          <w:sz w:val="24"/>
+          <w:lang w:val="en-US"/>
+        </w:rPr>
+        <w:t>-account we can add you to the view-members.</w:t>
+      </w:r>
     </w:p>
     <w:p>
       <w:pPr>
@@ -1372,12 +1866,26 @@
           <w:lang w:val="en-US"/>
         </w:rPr>
       </w:pPr>
+    </w:p>
+    <w:p>
+      <w:pPr>
+        <w:rPr>
+          <w:rFonts w:asciiTheme="majorHAnsi" w:eastAsiaTheme="majorEastAsia" w:hAnsiTheme="majorHAnsi" w:cstheme="majorBidi"/>
+          <w:color w:val="2E74B5" w:themeColor="accent1" w:themeShade="BF"/>
+          <w:sz w:val="32"/>
+          <w:szCs w:val="32"/>
+          <w:lang w:val="en-US"/>
+        </w:rPr>
+      </w:pPr>
+      <w:bookmarkStart w:id="2" w:name="_Toc409090191"/>
       <w:r>
         <w:rPr>
           <w:lang w:val="en-US"/>
         </w:rPr>
         <w:br w:type="page"/>
       </w:r>
+      <w:bookmarkStart w:id="3" w:name="_GoBack"/>
+      <w:bookmarkEnd w:id="3"/>
     </w:p>
     <w:p>
       <w:pPr>
@@ -1393,6 +1901,7 @@
         <w:lastRenderedPageBreak/>
         <w:t>The Annex:</w:t>
       </w:r>
+      <w:bookmarkEnd w:id="2"/>
     </w:p>
     <w:p>
       <w:pPr>
@@ -1405,16 +1914,19 @@
       <w:pPr>
         <w:pStyle w:val="IntenseQuote"/>
         <w:ind w:right="0" w:hanging="864"/>
-        <w:rPr>
-          <w:lang w:val="en-US"/>
-        </w:rPr>
-      </w:pPr>
+        <w:outlineLvl w:val="1"/>
+        <w:rPr>
+          <w:lang w:val="en-US"/>
+        </w:rPr>
+      </w:pPr>
+      <w:bookmarkStart w:id="4" w:name="_Toc409090192"/>
       <w:r>
         <w:rPr>
           <w:lang w:val="en-US"/>
         </w:rPr>
         <w:t>Content:</w:t>
       </w:r>
+      <w:bookmarkEnd w:id="4"/>
     </w:p>
     <w:p>
       <w:pPr>
@@ -1514,16 +2026,19 @@
       <w:pPr>
         <w:pStyle w:val="IntenseQuote"/>
         <w:ind w:right="0" w:hanging="864"/>
-        <w:rPr>
-          <w:lang w:val="en-US"/>
-        </w:rPr>
-      </w:pPr>
+        <w:outlineLvl w:val="1"/>
+        <w:rPr>
+          <w:lang w:val="en-US"/>
+        </w:rPr>
+      </w:pPr>
+      <w:bookmarkStart w:id="5" w:name="_Toc409090193"/>
       <w:r>
         <w:rPr>
           <w:lang w:val="en-US"/>
         </w:rPr>
         <w:t>Images:</w:t>
       </w:r>
+      <w:bookmarkEnd w:id="5"/>
     </w:p>
     <w:p>
       <w:pPr>
@@ -1554,7 +2069,7 @@
         </w:rPr>
         <w:br/>
       </w:r>
-      <w:hyperlink r:id="rId12" w:history="1">
+      <w:hyperlink r:id="rId13" w:history="1">
         <w:r>
           <w:rPr>
             <w:rStyle w:val="Hyperlink"/>
@@ -1589,7 +2104,7 @@
       </w:r>
     </w:p>
     <w:sectPr>
-      <w:footerReference w:type="default" r:id="rId13"/>
+      <w:footerReference w:type="default" r:id="rId14"/>
       <w:pgSz w:w="11906" w:h="16838"/>
       <w:pgMar w:top="1417" w:right="1417" w:bottom="993" w:left="1417" w:header="708" w:footer="708" w:gutter="0"/>
       <w:pgNumType w:start="0"/>
@@ -1744,7 +2259,7 @@
                                   <w:sz w:val="44"/>
                                   <w:szCs w:val="72"/>
                                 </w:rPr>
-                                <w:t>1</w:t>
+                                <w:t>3</w:t>
                               </w:r>
                               <w:r>
                                 <w:rPr>
@@ -1833,7 +2348,7 @@
                             <w:sz w:val="44"/>
                             <w:szCs w:val="72"/>
                           </w:rPr>
-                          <w:t>1</w:t>
+                          <w:t>3</w:t>
                         </w:r>
                         <w:r>
                           <w:rPr>
@@ -2290,6 +2805,95 @@
     </w:lvl>
   </w:abstractNum>
   <w:abstractNum w:abstractNumId="4">
+    <w:nsid w:val="5F6B4CDB"/>
+    <w:multiLevelType w:val="hybridMultilevel"/>
+    <w:tmpl w:val="F370D140"/>
+    <w:lvl w:ilvl="0" w:tplc="0813000F">
+      <w:start w:val="1"/>
+      <w:numFmt w:val="decimal"/>
+      <w:lvlText w:val="%1."/>
+      <w:lvlJc w:val="left"/>
+      <w:pPr>
+        <w:ind w:left="720" w:hanging="360"/>
+      </w:pPr>
+      <w:rPr>
+        <w:rFonts w:hint="default"/>
+      </w:rPr>
+    </w:lvl>
+    <w:lvl w:ilvl="1" w:tplc="08130019" w:tentative="1">
+      <w:start w:val="1"/>
+      <w:numFmt w:val="lowerLetter"/>
+      <w:lvlText w:val="%2."/>
+      <w:lvlJc w:val="left"/>
+      <w:pPr>
+        <w:ind w:left="1440" w:hanging="360"/>
+      </w:pPr>
+    </w:lvl>
+    <w:lvl w:ilvl="2" w:tplc="0813001B" w:tentative="1">
+      <w:start w:val="1"/>
+      <w:numFmt w:val="lowerRoman"/>
+      <w:lvlText w:val="%3."/>
+      <w:lvlJc w:val="right"/>
+      <w:pPr>
+        <w:ind w:left="2160" w:hanging="180"/>
+      </w:pPr>
+    </w:lvl>
+    <w:lvl w:ilvl="3" w:tplc="0813000F" w:tentative="1">
+      <w:start w:val="1"/>
+      <w:numFmt w:val="decimal"/>
+      <w:lvlText w:val="%4."/>
+      <w:lvlJc w:val="left"/>
+      <w:pPr>
+        <w:ind w:left="2880" w:hanging="360"/>
+      </w:pPr>
+    </w:lvl>
+    <w:lvl w:ilvl="4" w:tplc="08130019" w:tentative="1">
+      <w:start w:val="1"/>
+      <w:numFmt w:val="lowerLetter"/>
+      <w:lvlText w:val="%5."/>
+      <w:lvlJc w:val="left"/>
+      <w:pPr>
+        <w:ind w:left="3600" w:hanging="360"/>
+      </w:pPr>
+    </w:lvl>
+    <w:lvl w:ilvl="5" w:tplc="0813001B" w:tentative="1">
+      <w:start w:val="1"/>
+      <w:numFmt w:val="lowerRoman"/>
+      <w:lvlText w:val="%6."/>
+      <w:lvlJc w:val="right"/>
+      <w:pPr>
+        <w:ind w:left="4320" w:hanging="180"/>
+      </w:pPr>
+    </w:lvl>
+    <w:lvl w:ilvl="6" w:tplc="0813000F" w:tentative="1">
+      <w:start w:val="1"/>
+      <w:numFmt w:val="decimal"/>
+      <w:lvlText w:val="%7."/>
+      <w:lvlJc w:val="left"/>
+      <w:pPr>
+        <w:ind w:left="5040" w:hanging="360"/>
+      </w:pPr>
+    </w:lvl>
+    <w:lvl w:ilvl="7" w:tplc="08130019" w:tentative="1">
+      <w:start w:val="1"/>
+      <w:numFmt w:val="lowerLetter"/>
+      <w:lvlText w:val="%8."/>
+      <w:lvlJc w:val="left"/>
+      <w:pPr>
+        <w:ind w:left="5760" w:hanging="360"/>
+      </w:pPr>
+    </w:lvl>
+    <w:lvl w:ilvl="8" w:tplc="0813001B" w:tentative="1">
+      <w:start w:val="1"/>
+      <w:numFmt w:val="lowerRoman"/>
+      <w:lvlText w:val="%9."/>
+      <w:lvlJc w:val="right"/>
+      <w:pPr>
+        <w:ind w:left="6480" w:hanging="180"/>
+      </w:pPr>
+    </w:lvl>
+  </w:abstractNum>
+  <w:abstractNum w:abstractNumId="5">
     <w:nsid w:val="683D31BB"/>
     <w:multiLevelType w:val="hybridMultilevel"/>
     <w:tmpl w:val="7D5CA5F4"/>
@@ -2405,7 +3009,7 @@
     <w:abstractNumId w:val="3"/>
   </w:num>
   <w:num w:numId="2">
-    <w:abstractNumId w:val="4"/>
+    <w:abstractNumId w:val="5"/>
   </w:num>
   <w:num w:numId="3">
     <w:abstractNumId w:val="1"/>
@@ -2415,6 +3019,9 @@
   </w:num>
   <w:num w:numId="5">
     <w:abstractNumId w:val="0"/>
+  </w:num>
+  <w:num w:numId="6">
+    <w:abstractNumId w:val="4"/>
   </w:num>
 </w:numbering>
 </file>
@@ -3069,88 +3676,7 @@
 </file>
 
 <file path=word/glossary/document.xml><?xml version="1.0" encoding="utf-8"?>
-<w:glossaryDocument xmlns:wpc="http://schemas.microsoft.com/office/word/2010/wordprocessingCanvas" xmlns:mc="http://schemas.openxmlformats.org/markup-compatibility/2006" xmlns:o="urn:schemas-microsoft-com:office:office" xmlns:r="http://schemas.openxmlformats.org/officeDocument/2006/relationships" xmlns:m="http://schemas.openxmlformats.org/officeDocument/2006/math" xmlns:v="urn:schemas-microsoft-com:vml" xmlns:wp14="http://schemas.microsoft.com/office/word/2010/wordprocessingDrawing" xmlns:wp="http://schemas.openxmlformats.org/drawingml/2006/wordprocessingDrawing" xmlns:w10="urn:schemas-microsoft-com:office:word" xmlns:w="http://schemas.openxmlformats.org/wordprocessingml/2006/main" xmlns:w14="http://schemas.microsoft.com/office/word/2010/wordml" xmlns:w15="http://schemas.microsoft.com/office/word/2012/wordml" xmlns:wpg="http://schemas.microsoft.com/office/word/2010/wordprocessingGroup" xmlns:wpi="http://schemas.microsoft.com/office/word/2010/wordprocessingInk" xmlns:wne="http://schemas.microsoft.com/office/word/2006/wordml" xmlns:wps="http://schemas.microsoft.com/office/word/2010/wordprocessingShape" mc:Ignorable="w14 w15 wp14">
-  <w:docParts>
-    <w:docPart>
-      <w:docPartPr>
-        <w:name w:val="42B02D48E71145B089EF3A806C5A4CB3"/>
-        <w:category>
-          <w:name w:val="General"/>
-          <w:gallery w:val="placeholder"/>
-        </w:category>
-        <w:types>
-          <w:type w:val="bbPlcHdr"/>
-        </w:types>
-        <w:behaviors>
-          <w:behavior w:val="content"/>
-        </w:behaviors>
-        <w:guid w:val="{19CF57B5-00DD-4C55-A9FC-704A53F05011}"/>
-      </w:docPartPr>
-      <w:docPartBody>
-        <w:p>
-          <w:pPr>
-            <w:pStyle w:val="42B02D48E71145B089EF3A806C5A4CB3"/>
-          </w:pPr>
-          <w:r>
-            <w:t>Type chapter title (level 1)</w:t>
-          </w:r>
-        </w:p>
-      </w:docPartBody>
-    </w:docPart>
-    <w:docPart>
-      <w:docPartPr>
-        <w:name w:val="D0E4C462AB2F4EA2B3105FA0AF02FA94"/>
-        <w:category>
-          <w:name w:val="General"/>
-          <w:gallery w:val="placeholder"/>
-        </w:category>
-        <w:types>
-          <w:type w:val="bbPlcHdr"/>
-        </w:types>
-        <w:behaviors>
-          <w:behavior w:val="content"/>
-        </w:behaviors>
-        <w:guid w:val="{34002967-A13F-421F-BAE5-21AD2AB4C9B8}"/>
-      </w:docPartPr>
-      <w:docPartBody>
-        <w:p>
-          <w:pPr>
-            <w:pStyle w:val="D0E4C462AB2F4EA2B3105FA0AF02FA94"/>
-          </w:pPr>
-          <w:r>
-            <w:t>Type chapter title (level 2)</w:t>
-          </w:r>
-        </w:p>
-      </w:docPartBody>
-    </w:docPart>
-    <w:docPart>
-      <w:docPartPr>
-        <w:name w:val="C96B983D2F26485AB1D357ACFB335446"/>
-        <w:category>
-          <w:name w:val="General"/>
-          <w:gallery w:val="placeholder"/>
-        </w:category>
-        <w:types>
-          <w:type w:val="bbPlcHdr"/>
-        </w:types>
-        <w:behaviors>
-          <w:behavior w:val="content"/>
-        </w:behaviors>
-        <w:guid w:val="{21D2953E-E5C9-409C-86E2-9B3C122C4C81}"/>
-      </w:docPartPr>
-      <w:docPartBody>
-        <w:p>
-          <w:pPr>
-            <w:pStyle w:val="C96B983D2F26485AB1D357ACFB335446"/>
-          </w:pPr>
-          <w:r>
-            <w:t>Type chapter title (level 3)</w:t>
-          </w:r>
-        </w:p>
-      </w:docPartBody>
-    </w:docPart>
-  </w:docParts>
-</w:glossaryDocument>
+<w:glossaryDocument xmlns:wpc="http://schemas.microsoft.com/office/word/2010/wordprocessingCanvas" xmlns:mc="http://schemas.openxmlformats.org/markup-compatibility/2006" xmlns:o="urn:schemas-microsoft-com:office:office" xmlns:r="http://schemas.openxmlformats.org/officeDocument/2006/relationships" xmlns:m="http://schemas.openxmlformats.org/officeDocument/2006/math" xmlns:v="urn:schemas-microsoft-com:vml" xmlns:wp14="http://schemas.microsoft.com/office/word/2010/wordprocessingDrawing" xmlns:wp="http://schemas.openxmlformats.org/drawingml/2006/wordprocessingDrawing" xmlns:w10="urn:schemas-microsoft-com:office:word" xmlns:w="http://schemas.openxmlformats.org/wordprocessingml/2006/main" xmlns:w14="http://schemas.microsoft.com/office/word/2010/wordml" xmlns:w15="http://schemas.microsoft.com/office/word/2012/wordml" xmlns:wpg="http://schemas.microsoft.com/office/word/2010/wordprocessingGroup" xmlns:wpi="http://schemas.microsoft.com/office/word/2010/wordprocessingInk" xmlns:wne="http://schemas.microsoft.com/office/word/2006/wordml" xmlns:wps="http://schemas.microsoft.com/office/word/2010/wordprocessingShape" mc:Ignorable="w14 w15 wp14"/>
 </file>
 
 <file path=word/glossary/fontTable.xml><?xml version="1.0" encoding="utf-8"?>
@@ -3219,7 +3745,7 @@
     <w:rsid w:val="0049326D"/>
     <w:rsid w:val="004F6677"/>
     <w:rsid w:val="009671D9"/>
-    <w:rsid w:val="00C05067"/>
+    <w:rsid w:val="00A1231E"/>
   </w:rsids>
   <m:mathPr>
     <m:mathFont m:val="Cambria Math"/>
@@ -3982,7 +4508,7 @@
 </file>
 
 <file path=customXml/itemProps2.xml><?xml version="1.0" encoding="utf-8"?>
-<ds:datastoreItem xmlns:ds="http://schemas.openxmlformats.org/officeDocument/2006/customXml" ds:itemID="{62419B1F-093C-45DD-8832-71836E265A55}">
+<ds:datastoreItem xmlns:ds="http://schemas.openxmlformats.org/officeDocument/2006/customXml" ds:itemID="{1C8022AB-4B6D-4CA3-9597-463A4ACF04F2}">
   <ds:schemaRefs>
     <ds:schemaRef ds:uri="http://schemas.openxmlformats.org/officeDocument/2006/bibliography"/>
   </ds:schemaRefs>

</xml_diff>

<commit_message>
Adding user recognition options
</commit_message>
<xml_diff>
--- a/Documents/Smart Fridge.docx
+++ b/Documents/Smart Fridge.docx
@@ -548,6 +548,16 @@
               </w:rPr>
               <w:t xml:space="preserve">   The first device of the smart kitchen</w:t>
             </w:r>
+            <w:r>
+              <w:rPr>
+                <w:rFonts w:asciiTheme="majorHAnsi" w:hAnsiTheme="majorHAnsi"/>
+                <w:i/>
+                <w:color w:val="FFFFFF" w:themeColor="background1"/>
+                <w:sz w:val="40"/>
+                <w:szCs w:val="96"/>
+              </w:rPr>
+              <w:t xml:space="preserve"> - Seesam</w:t>
+            </w:r>
           </w:p>
         </w:tc>
       </w:tr>
@@ -611,18 +621,8 @@
                 <w:sz w:val="28"/>
                 <w:szCs w:val="28"/>
               </w:rPr>
-              <w:t xml:space="preserve">Bernd </w:t>
-            </w:r>
-            <w:proofErr w:type="spellStart"/>
-            <w:r>
-              <w:rPr>
-                <w:color w:val="FFFFFF" w:themeColor="background1"/>
-                <w:sz w:val="28"/>
-                <w:szCs w:val="28"/>
-              </w:rPr>
-              <w:t>Verhofstadt</w:t>
-            </w:r>
-            <w:proofErr w:type="spellEnd"/>
+              <w:t>Bernd Verhofstadt</w:t>
+            </w:r>
           </w:p>
           <w:p>
             <w:pPr>
@@ -691,23 +691,13 @@
                 <w:szCs w:val="28"/>
               </w:rPr>
             </w:pPr>
-            <w:proofErr w:type="spellStart"/>
             <w:r>
               <w:rPr>
                 <w:color w:val="FFFFFF" w:themeColor="background1"/>
                 <w:sz w:val="28"/>
                 <w:szCs w:val="28"/>
               </w:rPr>
-              <w:t>Erasmusstudents</w:t>
-            </w:r>
-            <w:proofErr w:type="spellEnd"/>
-            <w:r>
-              <w:rPr>
-                <w:color w:val="FFFFFF" w:themeColor="background1"/>
-                <w:sz w:val="28"/>
-                <w:szCs w:val="28"/>
-              </w:rPr>
-              <w:t>:</w:t>
+              <w:t>Erasmusstudents:</w:t>
             </w:r>
             <w:r>
               <w:rPr>
@@ -1539,39 +1529,7 @@
           <w:sz w:val="24"/>
           <w:lang w:val="en-US"/>
         </w:rPr>
-        <w:t>students from ‘</w:t>
-      </w:r>
-      <w:proofErr w:type="spellStart"/>
-      <w:r>
-        <w:rPr>
-          <w:sz w:val="24"/>
-          <w:lang w:val="en-US"/>
-        </w:rPr>
-        <w:t>Artesis</w:t>
-      </w:r>
-      <w:proofErr w:type="spellEnd"/>
-      <w:r>
-        <w:rPr>
-          <w:sz w:val="24"/>
-          <w:lang w:val="en-US"/>
-        </w:rPr>
-        <w:t xml:space="preserve"> </w:t>
-      </w:r>
-      <w:proofErr w:type="spellStart"/>
-      <w:r>
-        <w:rPr>
-          <w:sz w:val="24"/>
-          <w:lang w:val="en-US"/>
-        </w:rPr>
-        <w:t>Plantijn</w:t>
-      </w:r>
-      <w:proofErr w:type="spellEnd"/>
-      <w:r>
-        <w:rPr>
-          <w:sz w:val="24"/>
-          <w:lang w:val="en-US"/>
-        </w:rPr>
-        <w:t xml:space="preserve"> Antwerp’ in Belgium. When we saw the opportunity to </w:t>
+        <w:t xml:space="preserve">students from ‘Artesis Plantijn Antwerp’ in Belgium. When we saw the opportunity to </w:t>
       </w:r>
       <w:r>
         <w:rPr>
@@ -1636,7 +1594,21 @@
           <w:sz w:val="24"/>
           <w:lang w:val="en-US"/>
         </w:rPr>
-        <w:t xml:space="preserve">daughter-project of a bigger project of two years to put some intelligence into the ordinary kitchen. We have the privilege to be the first two students to contribute to this project. </w:t>
+        <w:t>daughter-project of a bigger project of two years to put some intelligence into the ordinary kitchen</w:t>
+      </w:r>
+      <w:r>
+        <w:rPr>
+          <w:sz w:val="24"/>
+          <w:lang w:val="en-US"/>
+        </w:rPr>
+        <w:t xml:space="preserve"> (Seesam)</w:t>
+      </w:r>
+      <w:r>
+        <w:rPr>
+          <w:sz w:val="24"/>
+          <w:lang w:val="en-US"/>
+        </w:rPr>
+        <w:t xml:space="preserve">. We have the privilege to be the first two students to contribute to this project. </w:t>
       </w:r>
     </w:p>
     <w:p>
@@ -1730,50 +1702,26 @@
           <w:lang w:val="en-US"/>
         </w:rPr>
       </w:pPr>
-      <w:proofErr w:type="spellStart"/>
       <w:r>
         <w:rPr>
           <w:lang w:val="en-US"/>
         </w:rPr>
-        <w:t>Github</w:t>
+        <w:t>Github:</w:t>
       </w:r>
-      <w:proofErr w:type="spellEnd"/>
+    </w:p>
+    <w:p>
+      <w:pPr>
+        <w:rPr>
+          <w:sz w:val="24"/>
+          <w:lang w:val="en-US"/>
+        </w:rPr>
+      </w:pPr>
       <w:r>
         <w:rPr>
-          <w:lang w:val="en-US"/>
-        </w:rPr>
-        <w:t>:</w:t>
-      </w:r>
-    </w:p>
-    <w:p>
-      <w:pPr>
-        <w:rPr>
           <w:sz w:val="24"/>
           <w:lang w:val="en-US"/>
         </w:rPr>
-      </w:pPr>
-      <w:r>
-        <w:rPr>
-          <w:sz w:val="24"/>
-          <w:lang w:val="en-US"/>
-        </w:rPr>
-        <w:t xml:space="preserve">To maintain the structure, workflow and to easily monitor the project we have made a repository on </w:t>
-      </w:r>
-      <w:proofErr w:type="spellStart"/>
-      <w:r>
-        <w:rPr>
-          <w:sz w:val="24"/>
-          <w:lang w:val="en-US"/>
-        </w:rPr>
-        <w:t>Github</w:t>
-      </w:r>
-      <w:proofErr w:type="spellEnd"/>
-      <w:r>
-        <w:rPr>
-          <w:sz w:val="24"/>
-          <w:lang w:val="en-US"/>
-        </w:rPr>
-        <w:t xml:space="preserve"> for this project. Our request to make it p</w:t>
+        <w:t>To maintain the structure, workflow and to easily monitor the project we have made a repository on Github for this project. Our request to make it p</w:t>
       </w:r>
       <w:r>
         <w:rPr>
@@ -1835,25 +1783,7 @@
           <w:sz w:val="24"/>
           <w:lang w:val="en-US"/>
         </w:rPr>
-        <w:t xml:space="preserve">Note: If you have a </w:t>
-      </w:r>
-      <w:proofErr w:type="spellStart"/>
-      <w:r>
-        <w:rPr>
-          <w:i/>
-          <w:sz w:val="24"/>
-          <w:lang w:val="en-US"/>
-        </w:rPr>
-        <w:t>git</w:t>
-      </w:r>
-      <w:proofErr w:type="spellEnd"/>
-      <w:r>
-        <w:rPr>
-          <w:i/>
-          <w:sz w:val="24"/>
-          <w:lang w:val="en-US"/>
-        </w:rPr>
-        <w:t>-account we can add you to the view-members.</w:t>
+        <w:t>Note: If you have a git-account we can add you to the view-members.</w:t>
       </w:r>
     </w:p>
     <w:p>
@@ -1866,9 +1796,15 @@
           <w:lang w:val="en-US"/>
         </w:rPr>
       </w:pPr>
-    </w:p>
-    <w:p>
-      <w:pPr>
+      <w:bookmarkStart w:id="2" w:name="_Toc409090191"/>
+    </w:p>
+    <w:p>
+      <w:pPr>
+        <w:pStyle w:val="ListParagraph"/>
+        <w:numPr>
+          <w:ilvl w:val="0"/>
+          <w:numId w:val="6"/>
+        </w:numPr>
         <w:rPr>
           <w:rFonts w:asciiTheme="majorHAnsi" w:eastAsiaTheme="majorEastAsia" w:hAnsiTheme="majorHAnsi" w:cstheme="majorBidi"/>
           <w:color w:val="2E74B5" w:themeColor="accent1" w:themeShade="BF"/>
@@ -1877,15 +1813,245 @@
           <w:lang w:val="en-US"/>
         </w:rPr>
       </w:pPr>
-      <w:bookmarkStart w:id="2" w:name="_Toc409090191"/>
       <w:r>
         <w:rPr>
-          <w:lang w:val="en-US"/>
-        </w:rPr>
-        <w:br w:type="page"/>
+          <w:rFonts w:asciiTheme="majorHAnsi" w:eastAsiaTheme="majorEastAsia" w:hAnsiTheme="majorHAnsi" w:cstheme="majorBidi"/>
+          <w:color w:val="2E74B5" w:themeColor="accent1" w:themeShade="BF"/>
+          <w:sz w:val="32"/>
+          <w:szCs w:val="32"/>
+          <w:lang w:val="en-US"/>
+        </w:rPr>
+        <w:t>The idea’s and brainstorm:</w:t>
       </w:r>
+    </w:p>
+    <w:p>
+      <w:pPr>
+        <w:pStyle w:val="ListParagraph"/>
+        <w:numPr>
+          <w:ilvl w:val="0"/>
+          <w:numId w:val="8"/>
+        </w:numPr>
+        <w:rPr>
+          <w:sz w:val="24"/>
+          <w:u w:val="single"/>
+          <w:lang w:val="en-US"/>
+        </w:rPr>
+      </w:pPr>
+      <w:r>
+        <w:rPr>
+          <w:sz w:val="24"/>
+          <w:u w:val="single"/>
+          <w:lang w:val="en-US"/>
+        </w:rPr>
+        <w:t xml:space="preserve">User recognition: </w:t>
+      </w:r>
+    </w:p>
+    <w:p>
+      <w:pPr>
+        <w:pStyle w:val="ListParagraph"/>
+        <w:numPr>
+          <w:ilvl w:val="1"/>
+          <w:numId w:val="8"/>
+        </w:numPr>
+        <w:rPr>
+          <w:b/>
+          <w:sz w:val="24"/>
+          <w:lang w:val="en-US"/>
+        </w:rPr>
+      </w:pPr>
+      <w:r>
+        <w:rPr>
+          <w:b/>
+          <w:sz w:val="24"/>
+          <w:lang w:val="en-US"/>
+        </w:rPr>
+        <w:t xml:space="preserve">Fingerprint reader on </w:t>
+      </w:r>
+      <w:r>
+        <w:rPr>
+          <w:b/>
+          <w:sz w:val="24"/>
+          <w:lang w:val="en-US"/>
+        </w:rPr>
+        <w:t>handheld:</w:t>
+      </w:r>
+    </w:p>
+    <w:p>
+      <w:pPr>
+        <w:pStyle w:val="ListParagraph"/>
+        <w:numPr>
+          <w:ilvl w:val="1"/>
+          <w:numId w:val="8"/>
+        </w:numPr>
+        <w:rPr>
+          <w:b/>
+          <w:sz w:val="24"/>
+          <w:lang w:val="en-US"/>
+        </w:rPr>
+      </w:pPr>
+      <w:r>
+        <w:rPr>
+          <w:b/>
+          <w:sz w:val="24"/>
+          <w:lang w:val="en-US"/>
+        </w:rPr>
+        <w:t>Active RFID key-hanger or card:</w:t>
+      </w:r>
+    </w:p>
+    <w:p>
+      <w:pPr>
+        <w:pStyle w:val="ListParagraph"/>
+        <w:numPr>
+          <w:ilvl w:val="1"/>
+          <w:numId w:val="8"/>
+        </w:numPr>
+        <w:rPr>
+          <w:b/>
+          <w:sz w:val="24"/>
+          <w:lang w:val="en-US"/>
+        </w:rPr>
+      </w:pPr>
+      <w:r>
+        <w:rPr>
+          <w:b/>
+          <w:sz w:val="24"/>
+          <w:lang w:val="en-US"/>
+        </w:rPr>
+        <w:t>Kinect face-recognition:</w:t>
+      </w:r>
+    </w:p>
+    <w:p>
+      <w:pPr>
+        <w:pStyle w:val="ListParagraph"/>
+        <w:numPr>
+          <w:ilvl w:val="1"/>
+          <w:numId w:val="8"/>
+        </w:numPr>
+        <w:rPr>
+          <w:b/>
+          <w:sz w:val="24"/>
+          <w:lang w:val="en-US"/>
+        </w:rPr>
+      </w:pPr>
+      <w:r>
+        <w:rPr>
+          <w:b/>
+          <w:sz w:val="24"/>
+          <w:lang w:val="en-US"/>
+        </w:rPr>
+        <w:t>Face-recognition Raspberry-Pi:</w:t>
+      </w:r>
+    </w:p>
+    <w:p>
+      <w:pPr>
+        <w:pStyle w:val="ListParagraph"/>
+        <w:numPr>
+          <w:ilvl w:val="1"/>
+          <w:numId w:val="8"/>
+        </w:numPr>
+        <w:rPr>
+          <w:b/>
+          <w:sz w:val="24"/>
+          <w:lang w:val="en-US"/>
+        </w:rPr>
+      </w:pPr>
+      <w:r>
+        <w:rPr>
+          <w:b/>
+          <w:sz w:val="24"/>
+          <w:lang w:val="en-US"/>
+        </w:rPr>
+        <w:t>Voice-recognition:</w:t>
+      </w:r>
+    </w:p>
+    <w:p>
+      <w:pPr>
+        <w:pStyle w:val="ListParagraph"/>
+        <w:numPr>
+          <w:ilvl w:val="1"/>
+          <w:numId w:val="8"/>
+        </w:numPr>
+        <w:rPr>
+          <w:b/>
+          <w:sz w:val="24"/>
+          <w:lang w:val="en-US"/>
+        </w:rPr>
+      </w:pPr>
+      <w:r>
+        <w:rPr>
+          <w:b/>
+          <w:sz w:val="24"/>
+          <w:lang w:val="en-US"/>
+        </w:rPr>
+        <w:t>Motion-detection:</w:t>
+      </w:r>
+    </w:p>
+    <w:p>
+      <w:pPr>
+        <w:pStyle w:val="ListParagraph"/>
+        <w:rPr>
+          <w:b/>
+          <w:sz w:val="24"/>
+          <w:lang w:val="en-US"/>
+        </w:rPr>
+      </w:pPr>
+    </w:p>
+    <w:p>
+      <w:pPr>
+        <w:pStyle w:val="ListParagraph"/>
+        <w:ind w:left="1440"/>
+        <w:rPr>
+          <w:b/>
+          <w:sz w:val="24"/>
+          <w:lang w:val="en-US"/>
+        </w:rPr>
+      </w:pPr>
+    </w:p>
+    <w:p>
+      <w:pPr>
+        <w:rPr>
+          <w:rFonts w:asciiTheme="majorHAnsi" w:eastAsiaTheme="majorEastAsia" w:hAnsiTheme="majorHAnsi" w:cstheme="majorBidi"/>
+          <w:color w:val="2E74B5" w:themeColor="accent1" w:themeShade="BF"/>
+          <w:sz w:val="32"/>
+          <w:szCs w:val="32"/>
+          <w:lang w:val="en-US"/>
+        </w:rPr>
+      </w:pPr>
+    </w:p>
+    <w:p>
+      <w:pPr>
+        <w:rPr>
+          <w:rFonts w:asciiTheme="majorHAnsi" w:eastAsiaTheme="majorEastAsia" w:hAnsiTheme="majorHAnsi" w:cstheme="majorBidi"/>
+          <w:color w:val="2E74B5" w:themeColor="accent1" w:themeShade="BF"/>
+          <w:sz w:val="32"/>
+          <w:szCs w:val="32"/>
+          <w:lang w:val="en-US"/>
+        </w:rPr>
+      </w:pPr>
       <w:bookmarkStart w:id="3" w:name="_GoBack"/>
       <w:bookmarkEnd w:id="3"/>
+    </w:p>
+    <w:p>
+      <w:pPr>
+        <w:rPr>
+          <w:rFonts w:asciiTheme="majorHAnsi" w:eastAsiaTheme="majorEastAsia" w:hAnsiTheme="majorHAnsi" w:cstheme="majorBidi"/>
+          <w:color w:val="2E74B5" w:themeColor="accent1" w:themeShade="BF"/>
+          <w:sz w:val="32"/>
+          <w:szCs w:val="32"/>
+          <w:lang w:val="en-US"/>
+        </w:rPr>
+      </w:pPr>
+    </w:p>
+    <w:p>
+      <w:pPr>
+        <w:rPr>
+          <w:rFonts w:asciiTheme="majorHAnsi" w:eastAsiaTheme="majorEastAsia" w:hAnsiTheme="majorHAnsi" w:cstheme="majorBidi"/>
+          <w:color w:val="2E74B5" w:themeColor="accent1" w:themeShade="BF"/>
+          <w:sz w:val="32"/>
+          <w:szCs w:val="32"/>
+          <w:lang w:val="en-US"/>
+        </w:rPr>
+      </w:pPr>
     </w:p>
     <w:p>
       <w:pPr>
@@ -2259,7 +2425,7 @@
                                   <w:sz w:val="44"/>
                                   <w:szCs w:val="72"/>
                                 </w:rPr>
-                                <w:t>3</w:t>
+                                <w:t>1</w:t>
                               </w:r>
                               <w:r>
                                 <w:rPr>
@@ -2348,7 +2514,7 @@
                             <w:sz w:val="44"/>
                             <w:szCs w:val="72"/>
                           </w:rPr>
-                          <w:t>3</w:t>
+                          <w:t>1</w:t>
                         </w:r>
                         <w:r>
                           <w:rPr>
@@ -2604,6 +2770,119 @@
     </w:lvl>
   </w:abstractNum>
   <w:abstractNum w:abstractNumId="2">
+    <w:nsid w:val="0D7F77EA"/>
+    <w:multiLevelType w:val="hybridMultilevel"/>
+    <w:tmpl w:val="F788BB72"/>
+    <w:lvl w:ilvl="0" w:tplc="C5C833CE">
+      <w:start w:val="4"/>
+      <w:numFmt w:val="bullet"/>
+      <w:lvlText w:val="-"/>
+      <w:lvlJc w:val="left"/>
+      <w:pPr>
+        <w:ind w:left="1080" w:hanging="360"/>
+      </w:pPr>
+      <w:rPr>
+        <w:rFonts w:ascii="Calibri Light" w:eastAsiaTheme="majorEastAsia" w:hAnsi="Calibri Light" w:cstheme="majorBidi" w:hint="default"/>
+      </w:rPr>
+    </w:lvl>
+    <w:lvl w:ilvl="1" w:tplc="08130003" w:tentative="1">
+      <w:start w:val="1"/>
+      <w:numFmt w:val="bullet"/>
+      <w:lvlText w:val="o"/>
+      <w:lvlJc w:val="left"/>
+      <w:pPr>
+        <w:ind w:left="1800" w:hanging="360"/>
+      </w:pPr>
+      <w:rPr>
+        <w:rFonts w:ascii="Courier New" w:hAnsi="Courier New" w:cs="Courier New" w:hint="default"/>
+      </w:rPr>
+    </w:lvl>
+    <w:lvl w:ilvl="2" w:tplc="08130005" w:tentative="1">
+      <w:start w:val="1"/>
+      <w:numFmt w:val="bullet"/>
+      <w:lvlText w:val=""/>
+      <w:lvlJc w:val="left"/>
+      <w:pPr>
+        <w:ind w:left="2520" w:hanging="360"/>
+      </w:pPr>
+      <w:rPr>
+        <w:rFonts w:ascii="Wingdings" w:hAnsi="Wingdings" w:hint="default"/>
+      </w:rPr>
+    </w:lvl>
+    <w:lvl w:ilvl="3" w:tplc="08130001" w:tentative="1">
+      <w:start w:val="1"/>
+      <w:numFmt w:val="bullet"/>
+      <w:lvlText w:val=""/>
+      <w:lvlJc w:val="left"/>
+      <w:pPr>
+        <w:ind w:left="3240" w:hanging="360"/>
+      </w:pPr>
+      <w:rPr>
+        <w:rFonts w:ascii="Symbol" w:hAnsi="Symbol" w:hint="default"/>
+      </w:rPr>
+    </w:lvl>
+    <w:lvl w:ilvl="4" w:tplc="08130003" w:tentative="1">
+      <w:start w:val="1"/>
+      <w:numFmt w:val="bullet"/>
+      <w:lvlText w:val="o"/>
+      <w:lvlJc w:val="left"/>
+      <w:pPr>
+        <w:ind w:left="3960" w:hanging="360"/>
+      </w:pPr>
+      <w:rPr>
+        <w:rFonts w:ascii="Courier New" w:hAnsi="Courier New" w:cs="Courier New" w:hint="default"/>
+      </w:rPr>
+    </w:lvl>
+    <w:lvl w:ilvl="5" w:tplc="08130005" w:tentative="1">
+      <w:start w:val="1"/>
+      <w:numFmt w:val="bullet"/>
+      <w:lvlText w:val=""/>
+      <w:lvlJc w:val="left"/>
+      <w:pPr>
+        <w:ind w:left="4680" w:hanging="360"/>
+      </w:pPr>
+      <w:rPr>
+        <w:rFonts w:ascii="Wingdings" w:hAnsi="Wingdings" w:hint="default"/>
+      </w:rPr>
+    </w:lvl>
+    <w:lvl w:ilvl="6" w:tplc="08130001" w:tentative="1">
+      <w:start w:val="1"/>
+      <w:numFmt w:val="bullet"/>
+      <w:lvlText w:val=""/>
+      <w:lvlJc w:val="left"/>
+      <w:pPr>
+        <w:ind w:left="5400" w:hanging="360"/>
+      </w:pPr>
+      <w:rPr>
+        <w:rFonts w:ascii="Symbol" w:hAnsi="Symbol" w:hint="default"/>
+      </w:rPr>
+    </w:lvl>
+    <w:lvl w:ilvl="7" w:tplc="08130003" w:tentative="1">
+      <w:start w:val="1"/>
+      <w:numFmt w:val="bullet"/>
+      <w:lvlText w:val="o"/>
+      <w:lvlJc w:val="left"/>
+      <w:pPr>
+        <w:ind w:left="6120" w:hanging="360"/>
+      </w:pPr>
+      <w:rPr>
+        <w:rFonts w:ascii="Courier New" w:hAnsi="Courier New" w:cs="Courier New" w:hint="default"/>
+      </w:rPr>
+    </w:lvl>
+    <w:lvl w:ilvl="8" w:tplc="08130005" w:tentative="1">
+      <w:start w:val="1"/>
+      <w:numFmt w:val="bullet"/>
+      <w:lvlText w:val=""/>
+      <w:lvlJc w:val="left"/>
+      <w:pPr>
+        <w:ind w:left="6840" w:hanging="360"/>
+      </w:pPr>
+      <w:rPr>
+        <w:rFonts w:ascii="Wingdings" w:hAnsi="Wingdings" w:hint="default"/>
+      </w:rPr>
+    </w:lvl>
+  </w:abstractNum>
+  <w:abstractNum w:abstractNumId="3">
     <w:nsid w:val="2CA0309D"/>
     <w:multiLevelType w:val="hybridMultilevel"/>
     <w:tmpl w:val="A4BC4030"/>
@@ -2692,7 +2971,7 @@
       </w:pPr>
     </w:lvl>
   </w:abstractNum>
-  <w:abstractNum w:abstractNumId="3">
+  <w:abstractNum w:abstractNumId="4">
     <w:nsid w:val="4AB84725"/>
     <w:multiLevelType w:val="hybridMultilevel"/>
     <w:tmpl w:val="E9C236A2"/>
@@ -2804,7 +3083,120 @@
       </w:rPr>
     </w:lvl>
   </w:abstractNum>
-  <w:abstractNum w:abstractNumId="4">
+  <w:abstractNum w:abstractNumId="5">
+    <w:nsid w:val="59B1136A"/>
+    <w:multiLevelType w:val="hybridMultilevel"/>
+    <w:tmpl w:val="06344CBA"/>
+    <w:lvl w:ilvl="0" w:tplc="A57CF328">
+      <w:start w:val="4"/>
+      <w:numFmt w:val="bullet"/>
+      <w:lvlText w:val="-"/>
+      <w:lvlJc w:val="left"/>
+      <w:pPr>
+        <w:ind w:left="720" w:hanging="360"/>
+      </w:pPr>
+      <w:rPr>
+        <w:rFonts w:ascii="Calibri" w:eastAsiaTheme="minorHAnsi" w:hAnsi="Calibri" w:cstheme="minorBidi" w:hint="default"/>
+      </w:rPr>
+    </w:lvl>
+    <w:lvl w:ilvl="1" w:tplc="08130003">
+      <w:start w:val="1"/>
+      <w:numFmt w:val="bullet"/>
+      <w:lvlText w:val="o"/>
+      <w:lvlJc w:val="left"/>
+      <w:pPr>
+        <w:ind w:left="1440" w:hanging="360"/>
+      </w:pPr>
+      <w:rPr>
+        <w:rFonts w:ascii="Courier New" w:hAnsi="Courier New" w:cs="Courier New" w:hint="default"/>
+      </w:rPr>
+    </w:lvl>
+    <w:lvl w:ilvl="2" w:tplc="08130005" w:tentative="1">
+      <w:start w:val="1"/>
+      <w:numFmt w:val="bullet"/>
+      <w:lvlText w:val=""/>
+      <w:lvlJc w:val="left"/>
+      <w:pPr>
+        <w:ind w:left="2160" w:hanging="360"/>
+      </w:pPr>
+      <w:rPr>
+        <w:rFonts w:ascii="Wingdings" w:hAnsi="Wingdings" w:hint="default"/>
+      </w:rPr>
+    </w:lvl>
+    <w:lvl w:ilvl="3" w:tplc="08130001" w:tentative="1">
+      <w:start w:val="1"/>
+      <w:numFmt w:val="bullet"/>
+      <w:lvlText w:val=""/>
+      <w:lvlJc w:val="left"/>
+      <w:pPr>
+        <w:ind w:left="2880" w:hanging="360"/>
+      </w:pPr>
+      <w:rPr>
+        <w:rFonts w:ascii="Symbol" w:hAnsi="Symbol" w:hint="default"/>
+      </w:rPr>
+    </w:lvl>
+    <w:lvl w:ilvl="4" w:tplc="08130003" w:tentative="1">
+      <w:start w:val="1"/>
+      <w:numFmt w:val="bullet"/>
+      <w:lvlText w:val="o"/>
+      <w:lvlJc w:val="left"/>
+      <w:pPr>
+        <w:ind w:left="3600" w:hanging="360"/>
+      </w:pPr>
+      <w:rPr>
+        <w:rFonts w:ascii="Courier New" w:hAnsi="Courier New" w:cs="Courier New" w:hint="default"/>
+      </w:rPr>
+    </w:lvl>
+    <w:lvl w:ilvl="5" w:tplc="08130005" w:tentative="1">
+      <w:start w:val="1"/>
+      <w:numFmt w:val="bullet"/>
+      <w:lvlText w:val=""/>
+      <w:lvlJc w:val="left"/>
+      <w:pPr>
+        <w:ind w:left="4320" w:hanging="360"/>
+      </w:pPr>
+      <w:rPr>
+        <w:rFonts w:ascii="Wingdings" w:hAnsi="Wingdings" w:hint="default"/>
+      </w:rPr>
+    </w:lvl>
+    <w:lvl w:ilvl="6" w:tplc="08130001" w:tentative="1">
+      <w:start w:val="1"/>
+      <w:numFmt w:val="bullet"/>
+      <w:lvlText w:val=""/>
+      <w:lvlJc w:val="left"/>
+      <w:pPr>
+        <w:ind w:left="5040" w:hanging="360"/>
+      </w:pPr>
+      <w:rPr>
+        <w:rFonts w:ascii="Symbol" w:hAnsi="Symbol" w:hint="default"/>
+      </w:rPr>
+    </w:lvl>
+    <w:lvl w:ilvl="7" w:tplc="08130003" w:tentative="1">
+      <w:start w:val="1"/>
+      <w:numFmt w:val="bullet"/>
+      <w:lvlText w:val="o"/>
+      <w:lvlJc w:val="left"/>
+      <w:pPr>
+        <w:ind w:left="5760" w:hanging="360"/>
+      </w:pPr>
+      <w:rPr>
+        <w:rFonts w:ascii="Courier New" w:hAnsi="Courier New" w:cs="Courier New" w:hint="default"/>
+      </w:rPr>
+    </w:lvl>
+    <w:lvl w:ilvl="8" w:tplc="08130005" w:tentative="1">
+      <w:start w:val="1"/>
+      <w:numFmt w:val="bullet"/>
+      <w:lvlText w:val=""/>
+      <w:lvlJc w:val="left"/>
+      <w:pPr>
+        <w:ind w:left="6480" w:hanging="360"/>
+      </w:pPr>
+      <w:rPr>
+        <w:rFonts w:ascii="Wingdings" w:hAnsi="Wingdings" w:hint="default"/>
+      </w:rPr>
+    </w:lvl>
+  </w:abstractNum>
+  <w:abstractNum w:abstractNumId="6">
     <w:nsid w:val="5F6B4CDB"/>
     <w:multiLevelType w:val="hybridMultilevel"/>
     <w:tmpl w:val="F370D140"/>
@@ -2893,7 +3285,7 @@
       </w:pPr>
     </w:lvl>
   </w:abstractNum>
-  <w:abstractNum w:abstractNumId="5">
+  <w:abstractNum w:abstractNumId="7">
     <w:nsid w:val="683D31BB"/>
     <w:multiLevelType w:val="hybridMultilevel"/>
     <w:tmpl w:val="7D5CA5F4"/>
@@ -3006,22 +3398,28 @@
     </w:lvl>
   </w:abstractNum>
   <w:num w:numId="1">
-    <w:abstractNumId w:val="3"/>
+    <w:abstractNumId w:val="4"/>
   </w:num>
   <w:num w:numId="2">
-    <w:abstractNumId w:val="5"/>
+    <w:abstractNumId w:val="7"/>
   </w:num>
   <w:num w:numId="3">
     <w:abstractNumId w:val="1"/>
   </w:num>
   <w:num w:numId="4">
-    <w:abstractNumId w:val="2"/>
+    <w:abstractNumId w:val="3"/>
   </w:num>
   <w:num w:numId="5">
     <w:abstractNumId w:val="0"/>
   </w:num>
   <w:num w:numId="6">
-    <w:abstractNumId w:val="4"/>
+    <w:abstractNumId w:val="6"/>
+  </w:num>
+  <w:num w:numId="7">
+    <w:abstractNumId w:val="2"/>
+  </w:num>
+  <w:num w:numId="8">
+    <w:abstractNumId w:val="5"/>
   </w:num>
 </w:numbering>
 </file>
@@ -3745,7 +4143,7 @@
     <w:rsid w:val="0049326D"/>
     <w:rsid w:val="004F6677"/>
     <w:rsid w:val="009671D9"/>
-    <w:rsid w:val="00A1231E"/>
+    <w:rsid w:val="00DB384E"/>
   </w:rsids>
   <m:mathPr>
     <m:mathFont m:val="Cambria Math"/>
@@ -4508,7 +4906,7 @@
 </file>
 
 <file path=customXml/itemProps2.xml><?xml version="1.0" encoding="utf-8"?>
-<ds:datastoreItem xmlns:ds="http://schemas.openxmlformats.org/officeDocument/2006/customXml" ds:itemID="{1C8022AB-4B6D-4CA3-9597-463A4ACF04F2}">
+<ds:datastoreItem xmlns:ds="http://schemas.openxmlformats.org/officeDocument/2006/customXml" ds:itemID="{1E40C9E1-11C3-4292-AE2E-7C2B259AB9D5}">
   <ds:schemaRefs>
     <ds:schemaRef ds:uri="http://schemas.openxmlformats.org/officeDocument/2006/bibliography"/>
   </ds:schemaRefs>

</xml_diff>